<commit_message>
Update d HOME WORK DOC...Read this first
</commit_message>
<xml_diff>
--- a/Assingement05.docx
+++ b/Assingement05.docx
@@ -147,6 +147,30 @@
         <w:t>3</w:t>
       </w:r>
     </w:p>
+    <w:p>
+      <w:pPr>
+        <w:keepNext/>
+        <w:keepLines/>
+        <w:spacing w:after="0" w:line="360" w:lineRule="auto"/>
+        <w:outlineLvl w:val="1"/>
+        <w:rPr>
+          <w:b/>
+          <w:bCs/>
+          <w:color w:val="000000" w:themeColor="text1"/>
+          <w:sz w:val="28"/>
+          <w:szCs w:val="28"/>
+          <w:u w:val="single"/>
+        </w:rPr>
+      </w:pPr>
+      <w:hyperlink r:id="rId4" w:history="1">
+        <w:r>
+          <w:rPr>
+            <w:rStyle w:val="Hyperlink"/>
+          </w:rPr>
+          <w:t>https://github.com/ravi787dream/IntroToProg-Python</w:t>
+        </w:r>
+      </w:hyperlink>
+    </w:p>
     <w:p/>
     <w:p>
       <w:pPr>
@@ -172,15 +196,7 @@
     </w:p>
     <w:p>
       <w:r>
-        <w:t xml:space="preserve">It is another term used to define programs logic. Typically, pseudo-code </w:t>
-      </w:r>
-      <w:proofErr w:type="gramStart"/>
-      <w:r>
-        <w:t>consist</w:t>
-      </w:r>
-      <w:proofErr w:type="gramEnd"/>
-      <w:r>
-        <w:t xml:space="preserve"> of logical path and relevant notes that how the programmer thinks how the program will run. This is not a code and programmer need to add condition and statements </w:t>
+        <w:t xml:space="preserve">It is another term used to define programs logic. Typically, pseudo-code consist of logical path and relevant notes that how the programmer thinks how the program will run. This is not a code and programmer need to add condition and statements </w:t>
       </w:r>
       <w:r>
         <w:t>to turn</w:t>
@@ -248,16 +264,11 @@
       <w:r>
         <w:t xml:space="preserve"> </w:t>
       </w:r>
-      <w:proofErr w:type="gramStart"/>
       <w:r>
         <w:t>“(</w:t>
       </w:r>
       <w:r>
-        <w:t xml:space="preserve"> else</w:t>
-      </w:r>
-      <w:proofErr w:type="gramEnd"/>
-      <w:r>
-        <w:t xml:space="preserve"> if). Condition statements helps to build the coding logic.</w:t>
+        <w:t xml:space="preserve"> else if). Condition statements helps to build the coding logic.</w:t>
       </w:r>
     </w:p>
     <w:p/>
@@ -289,15 +300,7 @@
     </w:p>
     <w:p>
       <w:r>
-        <w:t xml:space="preserve">Python allows you to use “or </w:t>
-      </w:r>
-      <w:proofErr w:type="gramStart"/>
-      <w:r>
-        <w:t>“ and</w:t>
-      </w:r>
-      <w:proofErr w:type="gramEnd"/>
-      <w:r>
-        <w:t xml:space="preserve"> “and” to do multiple conditions. For an example</w:t>
+        <w:t>Python allows you to use “or “ and “and” to do multiple conditions. For an example</w:t>
       </w:r>
     </w:p>
     <w:p>
@@ -338,15 +341,7 @@
       </w:r>
       <w:proofErr w:type="spellEnd"/>
       <w:r>
-        <w:t>=</w:t>
-      </w:r>
-      <w:proofErr w:type="gramStart"/>
-      <w:r>
-        <w:t>=”Ravi</w:t>
-      </w:r>
-      <w:proofErr w:type="gramEnd"/>
-      <w:r>
-        <w:t>”)…..</w:t>
+        <w:t>==”Ravi”)…..</w:t>
       </w:r>
     </w:p>
     <w:p/>
@@ -412,12 +407,12 @@
     </w:p>
     <w:p>
       <w:r>
+        <w:lastRenderedPageBreak/>
         <w:t>1= true</w:t>
       </w:r>
     </w:p>
     <w:p>
       <w:r>
-        <w:lastRenderedPageBreak/>
         <w:t>2= false</w:t>
       </w:r>
     </w:p>
@@ -685,7 +680,7 @@
                     </pic:cNvPicPr>
                   </pic:nvPicPr>
                   <pic:blipFill>
-                    <a:blip r:embed="rId4" cstate="print">
+                    <a:blip r:embed="rId5" cstate="print">
                       <a:extLst>
                         <a:ext uri="{28A0092B-C50C-407E-A947-70E740481C1C}">
                           <a14:useLocalDpi xmlns:a14="http://schemas.microsoft.com/office/drawing/2010/main" val="0"/>
@@ -781,7 +776,6 @@
         <w:rPr>
           <w:noProof/>
         </w:rPr>
-        <w:lastRenderedPageBreak/>
         <w:drawing>
           <wp:inline distT="0" distB="0" distL="0" distR="0" wp14:anchorId="6C2C7C7F" wp14:editId="34268D77">
             <wp:extent cx="5471160" cy="3153467"/>
@@ -800,7 +794,7 @@
                     </pic:cNvPicPr>
                   </pic:nvPicPr>
                   <pic:blipFill>
-                    <a:blip r:embed="rId5" cstate="print">
+                    <a:blip r:embed="rId6" cstate="print">
                       <a:extLst>
                         <a:ext uri="{28A0092B-C50C-407E-A947-70E740481C1C}">
                           <a14:useLocalDpi xmlns:a14="http://schemas.microsoft.com/office/drawing/2010/main" val="0"/>
@@ -856,7 +850,7 @@
                     </pic:cNvPicPr>
                   </pic:nvPicPr>
                   <pic:blipFill>
-                    <a:blip r:embed="rId6" cstate="print">
+                    <a:blip r:embed="rId7" cstate="print">
                       <a:extLst>
                         <a:ext uri="{28A0092B-C50C-407E-A947-70E740481C1C}">
                           <a14:useLocalDpi xmlns:a14="http://schemas.microsoft.com/office/drawing/2010/main" val="0"/>
@@ -912,7 +906,7 @@
                     </pic:cNvPicPr>
                   </pic:nvPicPr>
                   <pic:blipFill>
-                    <a:blip r:embed="rId7" cstate="print">
+                    <a:blip r:embed="rId8" cstate="print">
                       <a:extLst>
                         <a:ext uri="{28A0092B-C50C-407E-A947-70E740481C1C}">
                           <a14:useLocalDpi xmlns:a14="http://schemas.microsoft.com/office/drawing/2010/main" val="0"/>
@@ -970,7 +964,7 @@
                     </pic:cNvPicPr>
                   </pic:nvPicPr>
                   <pic:blipFill>
-                    <a:blip r:embed="rId8" cstate="print">
+                    <a:blip r:embed="rId9" cstate="print">
                       <a:extLst>
                         <a:ext uri="{28A0092B-C50C-407E-A947-70E740481C1C}">
                           <a14:useLocalDpi xmlns:a14="http://schemas.microsoft.com/office/drawing/2010/main" val="0"/>
@@ -1025,7 +1019,7 @@
                     </pic:cNvPicPr>
                   </pic:nvPicPr>
                   <pic:blipFill>
-                    <a:blip r:embed="rId9" cstate="print">
+                    <a:blip r:embed="rId10" cstate="print">
                       <a:extLst>
                         <a:ext uri="{28A0092B-C50C-407E-A947-70E740481C1C}">
                           <a14:useLocalDpi xmlns:a14="http://schemas.microsoft.com/office/drawing/2010/main" val="0"/>
@@ -1104,38 +1098,20 @@
         <w:t xml:space="preserve">to ensue each </w:t>
       </w:r>
       <w:r>
-        <w:t xml:space="preserve">individual statement is correct. Then start adding the </w:t>
-      </w:r>
-      <w:proofErr w:type="gramStart"/>
-      <w:r>
-        <w:t>“ if</w:t>
-      </w:r>
-      <w:proofErr w:type="gramEnd"/>
-      <w:r>
-        <w:t xml:space="preserve"> “ else statements. I also added </w:t>
+        <w:t xml:space="preserve">individual statement is correct. Then start adding the “ if “ else statements. I also added </w:t>
       </w:r>
       <w:proofErr w:type="spellStart"/>
-      <w:proofErr w:type="gramStart"/>
       <w:r>
         <w:t>a</w:t>
       </w:r>
       <w:proofErr w:type="spellEnd"/>
-      <w:proofErr w:type="gramEnd"/>
       <w:r>
         <w:t xml:space="preserve"> additional line to calculate the total value.</w:t>
       </w:r>
     </w:p>
     <w:p>
       <w:r>
-        <w:t xml:space="preserve">What I don’t know and could not figure out how to create how to give an error message if the person </w:t>
-      </w:r>
-      <w:proofErr w:type="gramStart"/>
-      <w:r>
-        <w:t>enter</w:t>
-      </w:r>
-      <w:proofErr w:type="gramEnd"/>
-      <w:r>
-        <w:t xml:space="preserve"> incorrect type and giving the person a chance to re-enter</w:t>
+        <w:t>What I don’t know and could not figure out how to create how to give an error message if the person enter incorrect type and giving the person a chance to re-enter</w:t>
       </w:r>
     </w:p>
     <w:sectPr>
@@ -1577,6 +1553,18 @@
     <w:semiHidden/>
     <w:unhideWhenUsed/>
   </w:style>
+  <w:style w:type="character" w:styleId="Hyperlink">
+    <w:name w:val="Hyperlink"/>
+    <w:basedOn w:val="DefaultParagraphFont"/>
+    <w:uiPriority w:val="99"/>
+    <w:semiHidden/>
+    <w:unhideWhenUsed/>
+    <w:rsid w:val="000953E0"/>
+    <w:rPr>
+      <w:color w:val="0000FF"/>
+      <w:u w:val="single"/>
+    </w:rPr>
+  </w:style>
 </w:styles>
 </file>
 

</xml_diff>